<commit_message>
add unity to gitignore
</commit_message>
<xml_diff>
--- a/Guidance/Szakdolgozat_Sablon.docx
+++ b/Guidance/Szakdolgozat_Sablon.docx
@@ -253,12 +253,8 @@
       </w:r>
       <w:r>
         <w:tab/>
-      </w:r>
-      <w:proofErr w:type="spellStart"/>
-      <w:r>
         <w:t>Név</w:t>
       </w:r>
-      <w:proofErr w:type="spellEnd"/>
     </w:p>
     <w:p>
       <w:pPr>
@@ -954,15 +950,7 @@
         <w:t xml:space="preserve">adott </w:t>
       </w:r>
       <w:r>
-        <w:t>(</w:t>
-      </w:r>
-      <w:proofErr w:type="spellStart"/>
-      <w:r>
-        <w:t>Calibri</w:t>
-      </w:r>
-      <w:proofErr w:type="spellEnd"/>
-      <w:r>
-        <w:t xml:space="preserve">) </w:t>
+        <w:t xml:space="preserve">(Calibri) </w:t>
       </w:r>
       <w:r>
         <w:t>és a</w:t>
@@ -1204,11 +1192,9 @@
             <w:tcW w:w="2831" w:type="dxa"/>
           </w:tcPr>
           <w:p>
-            <w:proofErr w:type="spellStart"/>
             <w:r>
               <w:t>asdf</w:t>
             </w:r>
-            <w:proofErr w:type="spellEnd"/>
           </w:p>
         </w:tc>
         <w:tc>
@@ -1254,50 +1240,13 @@
     </w:tbl>
     <w:p/>
     <w:p>
-      <w:proofErr w:type="spellStart"/>
-      <w:r>
-        <w:t>Architektúrális</w:t>
-      </w:r>
-      <w:proofErr w:type="spellEnd"/>
-      <w:r>
-        <w:t xml:space="preserve"> döntések</w:t>
-      </w:r>
-    </w:p>
-    <w:p>
-      <w:r>
-        <w:t xml:space="preserve">Videójátékfejlesztés esetén két ismert </w:t>
-      </w:r>
-      <w:proofErr w:type="spellStart"/>
-      <w:r>
-        <w:t>engine</w:t>
-      </w:r>
-      <w:proofErr w:type="spellEnd"/>
-      <w:r>
-        <w:t xml:space="preserve"> a </w:t>
-      </w:r>
-      <w:proofErr w:type="spellStart"/>
-      <w:r>
-        <w:t>Unity</w:t>
-      </w:r>
-      <w:proofErr w:type="spellEnd"/>
-      <w:r>
-        <w:t xml:space="preserve"> és </w:t>
-      </w:r>
-      <w:proofErr w:type="spellStart"/>
-      <w:r>
-        <w:t>Unreal</w:t>
-      </w:r>
-      <w:proofErr w:type="spellEnd"/>
-      <w:r>
-        <w:t xml:space="preserve"> </w:t>
-      </w:r>
-      <w:proofErr w:type="spellStart"/>
-      <w:r>
-        <w:t>Engine</w:t>
-      </w:r>
-      <w:proofErr w:type="spellEnd"/>
-      <w:r>
-        <w:t xml:space="preserve"> (</w:t>
+      <w:r>
+        <w:t>Architektúrális döntések</w:t>
+      </w:r>
+    </w:p>
+    <w:p>
+      <w:r>
+        <w:t>Videójátékfejlesztés esetén két ismert engine a Unity és Unreal Engine (</w:t>
       </w:r>
       <w:hyperlink r:id="rId17" w:history="1">
         <w:r>
@@ -1312,15 +1261,7 @@
       </w:r>
       <w:r>
         <w:lastRenderedPageBreak/>
-        <w:t xml:space="preserve">nem igényel 3D grafikát, ezért a </w:t>
-      </w:r>
-      <w:proofErr w:type="spellStart"/>
-      <w:r>
-        <w:t>kezdőbarátabb</w:t>
-      </w:r>
-      <w:proofErr w:type="spellEnd"/>
-      <w:r>
-        <w:t xml:space="preserve"> (</w:t>
+        <w:t>nem igényel 3D grafikát, ezért a kezdőbarátabb (</w:t>
       </w:r>
       <w:hyperlink r:id="rId18" w:history="1">
         <w:r>
@@ -1331,50 +1272,10 @@
         </w:r>
       </w:hyperlink>
       <w:r>
-        <w:t xml:space="preserve">, 2024.06.22) </w:t>
-      </w:r>
-      <w:proofErr w:type="spellStart"/>
-      <w:r>
-        <w:t>Unity</w:t>
-      </w:r>
-      <w:proofErr w:type="spellEnd"/>
-      <w:r>
-        <w:t xml:space="preserve"> mellett döntöttem. Az </w:t>
-      </w:r>
-      <w:proofErr w:type="spellStart"/>
-      <w:r>
-        <w:t>engine</w:t>
-      </w:r>
-      <w:proofErr w:type="spellEnd"/>
-      <w:r>
-        <w:t xml:space="preserve"> miatt C# a fejlesztés nyelve.</w:t>
-      </w:r>
-      <w:r>
-        <w:t xml:space="preserve"> Az architektúra ECS (</w:t>
-      </w:r>
-      <w:proofErr w:type="spellStart"/>
-      <w:r>
-        <w:t>Entity</w:t>
-      </w:r>
-      <w:proofErr w:type="spellEnd"/>
-      <w:r>
-        <w:t xml:space="preserve"> </w:t>
-      </w:r>
-      <w:proofErr w:type="spellStart"/>
-      <w:r>
-        <w:t>Component</w:t>
-      </w:r>
-      <w:proofErr w:type="spellEnd"/>
-      <w:r>
-        <w:t xml:space="preserve"> System), szintén </w:t>
-      </w:r>
-      <w:proofErr w:type="spellStart"/>
-      <w:r>
-        <w:t>Unity</w:t>
-      </w:r>
-      <w:proofErr w:type="spellEnd"/>
-      <w:r>
-        <w:t xml:space="preserve"> miatt (</w:t>
+        <w:t>, 2024.06.22) Unity mellett döntöttem. Az engine miatt C# a fejlesztés nyelve.</w:t>
+      </w:r>
+      <w:r>
+        <w:t xml:space="preserve"> Az architektúra ECS (Entity Component System), szintén Unity miatt (</w:t>
       </w:r>
       <w:hyperlink r:id="rId19" w:history="1">
         <w:r>
@@ -1547,15 +1448,7 @@
         <w:t xml:space="preserve">Kockadobás gomb </w:t>
       </w:r>
       <w:r>
-        <w:t>log-</w:t>
-      </w:r>
-      <w:proofErr w:type="spellStart"/>
-      <w:r>
-        <w:t>tól</w:t>
-      </w:r>
-      <w:proofErr w:type="spellEnd"/>
-      <w:r>
-        <w:t xml:space="preserve"> jobbra</w:t>
+        <w:t>log-tól jobbra</w:t>
       </w:r>
     </w:p>
     <w:p>
@@ -1661,13 +1554,8 @@
         </w:numPr>
       </w:pPr>
       <w:r>
-        <w:t xml:space="preserve">kézben tartott kártyák sohasem feláldozhatóak, </w:t>
-      </w:r>
-      <w:proofErr w:type="spellStart"/>
-      <w:r>
-        <w:t>elp</w:t>
-      </w:r>
-      <w:proofErr w:type="spellEnd"/>
+        <w:t>kézben tartott kártyák sohasem feláldozhatóak, elp</w:t>
+      </w:r>
     </w:p>
     <w:p>
       <w:pPr>
@@ -1750,15 +1638,7 @@
         </w:numPr>
       </w:pPr>
       <w:r>
-        <w:t xml:space="preserve">a támadó játékosnak a kijátszott hőskártyái (innentől </w:t>
-      </w:r>
-      <w:proofErr w:type="spellStart"/>
-      <w:r>
-        <w:t>party</w:t>
-      </w:r>
-      <w:proofErr w:type="spellEnd"/>
-      <w:r>
-        <w:t>) megfelel a szörnyön szereplő elvárásoknak</w:t>
+        <w:t>a támadó játékosnak a kijátszott hőskártyái (innentől party) megfelel a szörnyön szereplő elvárásoknak</w:t>
       </w:r>
     </w:p>
     <w:p>
@@ -1782,15 +1662,7 @@
         </w:numPr>
       </w:pPr>
       <w:r>
-        <w:t xml:space="preserve">A rajta szereplő bónusz a játék végéig erősíti a </w:t>
-      </w:r>
-      <w:proofErr w:type="gramStart"/>
-      <w:r>
-        <w:t>játékost</w:t>
-      </w:r>
-      <w:proofErr w:type="gramEnd"/>
-      <w:r>
-        <w:t xml:space="preserve"> aki sikeresen megtámadta. Ekkor az a szörny a játékoshoz kerül, és a szörnypakliból új kártya pótolja a szörnysereget.</w:t>
+        <w:t>A rajta szereplő bónusz a játék végéig erősíti a játékost aki sikeresen megtámadta. Ekkor az a szörny a játékoshoz kerül, és a szörnypakliból új kártya pótolja a szörnysereget.</w:t>
       </w:r>
     </w:p>
     <w:p>
@@ -1886,7 +1758,7 @@
         </w:numPr>
       </w:pPr>
       <w:r>
-        <w:t>Játékból kilépés gomb</w:t>
+        <w:t>Főmenübe visszalépés</w:t>
       </w:r>
     </w:p>
     <w:p>
@@ -4227,6 +4099,15 @@
 </file>
 
 <file path=customXml/item1.xml><?xml version="1.0" encoding="utf-8"?>
+<?mso-contentType ?>
+<FormTemplates xmlns="http://schemas.microsoft.com/sharepoint/v3/contenttype/forms">
+  <Display>DocumentLibraryForm</Display>
+  <Edit>DocumentLibraryForm</Edit>
+  <New>DocumentLibraryForm</New>
+</FormTemplates>
+</file>
+
+<file path=customXml/item2.xml><?xml version="1.0" encoding="utf-8"?>
 <ct:contentTypeSchema xmlns:ct="http://schemas.microsoft.com/office/2006/metadata/contentType" xmlns:ma="http://schemas.microsoft.com/office/2006/metadata/properties/metaAttributes" ct:_="" ma:_="" ma:contentTypeName="Document" ma:contentTypeID="0x01010057D746A6CC7228419059D1F304ECB892" ma:contentTypeVersion="6" ma:contentTypeDescription="Create a new document." ma:contentTypeScope="" ma:versionID="230bd601e8ab138a3182c21189d57f93">
   <xsd:schema xmlns:xsd="http://www.w3.org/2001/XMLSchema" xmlns:xs="http://www.w3.org/2001/XMLSchema" xmlns:p="http://schemas.microsoft.com/office/2006/metadata/properties" xmlns:ns2="23369ae5-05ef-4c7c-a662-deac929baaef" targetNamespace="http://schemas.microsoft.com/office/2006/metadata/properties" ma:root="true" ma:fieldsID="ed8cacf55a6d923cbbf7f604d05b507d" ns2:_="">
     <xsd:import namespace="23369ae5-05ef-4c7c-a662-deac929baaef"/>
@@ -4384,20 +4265,19 @@
 </ct:contentTypeSchema>
 </file>
 
-<file path=customXml/item2.xml><?xml version="1.0" encoding="utf-8"?>
-<?mso-contentType ?>
-<FormTemplates xmlns="http://schemas.microsoft.com/sharepoint/v3/contenttype/forms">
-  <Display>DocumentLibraryForm</Display>
-  <Edit>DocumentLibraryForm</Edit>
-  <New>DocumentLibraryForm</New>
-</FormTemplates>
-</file>
-
 <file path=customXml/item3.xml><?xml version="1.0" encoding="utf-8"?>
 <b:Sources xmlns:b="http://schemas.openxmlformats.org/officeDocument/2006/bibliography" xmlns="http://schemas.openxmlformats.org/officeDocument/2006/bibliography" SelectedStyle="\APASixthEditionOfficeOnline.xsl" StyleName="APA" Version="6"/>
 </file>
 
 <file path=customXml/itemProps1.xml><?xml version="1.0" encoding="utf-8"?>
+<ds:datastoreItem xmlns:ds="http://schemas.openxmlformats.org/officeDocument/2006/customXml" ds:itemID="{79D0F40F-646A-4DBF-9119-0FC598DFBBBB}">
+  <ds:schemaRefs>
+    <ds:schemaRef ds:uri="http://schemas.microsoft.com/sharepoint/v3/contenttype/forms"/>
+  </ds:schemaRefs>
+</ds:datastoreItem>
+</file>
+
+<file path=customXml/itemProps2.xml><?xml version="1.0" encoding="utf-8"?>
 <ds:datastoreItem xmlns:ds="http://schemas.openxmlformats.org/officeDocument/2006/customXml" ds:itemID="{E0E361D0-270A-43DD-B744-DC4991A38C53}">
   <ds:schemaRefs>
     <ds:schemaRef ds:uri="http://schemas.microsoft.com/office/2006/metadata/contentType"/>
@@ -4415,14 +4295,6 @@
 </ds:datastoreItem>
 </file>
 
-<file path=customXml/itemProps2.xml><?xml version="1.0" encoding="utf-8"?>
-<ds:datastoreItem xmlns:ds="http://schemas.openxmlformats.org/officeDocument/2006/customXml" ds:itemID="{79D0F40F-646A-4DBF-9119-0FC598DFBBBB}">
-  <ds:schemaRefs>
-    <ds:schemaRef ds:uri="http://schemas.microsoft.com/sharepoint/v3/contenttype/forms"/>
-  </ds:schemaRefs>
-</ds:datastoreItem>
-</file>
-
 <file path=customXml/itemProps3.xml><?xml version="1.0" encoding="utf-8"?>
 <ds:datastoreItem xmlns:ds="http://schemas.openxmlformats.org/officeDocument/2006/customXml" ds:itemID="{E9F6CDE2-636C-4043-AFFC-7CB0CE5DF55A}">
   <ds:schemaRefs>

</xml_diff>

<commit_message>
add references to info materials
also started heuristic priorities
</commit_message>
<xml_diff>
--- a/Guidance/Szakdolgozat_Sablon.docx
+++ b/Guidance/Szakdolgozat_Sablon.docx
@@ -1398,6 +1398,25 @@
     </w:p>
     <w:p>
       <w:r>
+        <w:t>ECS alapok:</w:t>
+      </w:r>
+    </w:p>
+    <w:p>
+      <w:hyperlink r:id="rId20" w:history="1">
+        <w:r>
+          <w:rPr>
+            <w:rStyle w:val="Hyperlink"/>
+          </w:rPr>
+          <w:t>https://github.com/Unity-Technologies/EntityComponentSystemSamples</w:t>
+        </w:r>
+      </w:hyperlink>
+      <w:r>
+        <w:t>, 2024.10.05</w:t>
+      </w:r>
+    </w:p>
+    <w:p/>
+    <w:p>
+      <w:r>
         <w:t>Kártyalogika</w:t>
       </w:r>
     </w:p>
@@ -1405,6 +1424,661 @@
       <w:r>
         <w:t xml:space="preserve">alap: </w:t>
       </w:r>
+    </w:p>
+    <w:p>
+      <w:proofErr w:type="spellStart"/>
+      <w:r>
+        <w:t>How</w:t>
+      </w:r>
+      <w:proofErr w:type="spellEnd"/>
+      <w:r>
+        <w:t xml:space="preserve"> </w:t>
+      </w:r>
+      <w:proofErr w:type="spellStart"/>
+      <w:r>
+        <w:t>to</w:t>
+      </w:r>
+      <w:proofErr w:type="spellEnd"/>
+      <w:r>
+        <w:t xml:space="preserve"> </w:t>
+      </w:r>
+      <w:proofErr w:type="spellStart"/>
+      <w:r>
+        <w:t>make</w:t>
+      </w:r>
+      <w:proofErr w:type="spellEnd"/>
+      <w:r>
+        <w:t xml:space="preserve"> a </w:t>
+      </w:r>
+      <w:proofErr w:type="spellStart"/>
+      <w:r>
+        <w:t>card</w:t>
+      </w:r>
+      <w:proofErr w:type="spellEnd"/>
+      <w:r>
+        <w:t xml:space="preserve"> game – </w:t>
+      </w:r>
+      <w:proofErr w:type="spellStart"/>
+      <w:r>
+        <w:t>Unity</w:t>
+      </w:r>
+      <w:proofErr w:type="spellEnd"/>
+      <w:r>
+        <w:t xml:space="preserve"> </w:t>
+      </w:r>
+      <w:proofErr w:type="spellStart"/>
+      <w:r>
+        <w:t>Tutorial</w:t>
+      </w:r>
+      <w:proofErr w:type="spellEnd"/>
+      <w:r>
+        <w:t xml:space="preserve"> 2022 (</w:t>
+      </w:r>
+      <w:hyperlink r:id="rId21" w:history="1">
+        <w:r>
+          <w:rPr>
+            <w:rStyle w:val="Hyperlink"/>
+          </w:rPr>
+          <w:t>https://www.youtube.com/watch?v=C5bnWShD6ng</w:t>
+        </w:r>
+      </w:hyperlink>
+      <w:r>
+        <w:t>) 2024.10.05</w:t>
+      </w:r>
+    </w:p>
+    <w:p>
+      <w:r>
+        <w:t>Teljesítmény javítás:</w:t>
+      </w:r>
+    </w:p>
+    <w:p>
+      <w:r>
+        <w:t xml:space="preserve">TODO: </w:t>
+      </w:r>
+      <w:proofErr w:type="spellStart"/>
+      <w:r>
+        <w:t>continue</w:t>
+      </w:r>
+      <w:proofErr w:type="spellEnd"/>
+      <w:r>
+        <w:t xml:space="preserve"> </w:t>
+      </w:r>
+      <w:proofErr w:type="spellStart"/>
+      <w:r>
+        <w:t>from</w:t>
+      </w:r>
+      <w:proofErr w:type="spellEnd"/>
+      <w:r>
+        <w:t xml:space="preserve"> 2nd video </w:t>
+      </w:r>
+      <w:proofErr w:type="spellStart"/>
+      <w:r>
+        <w:t>at</w:t>
+      </w:r>
+      <w:proofErr w:type="spellEnd"/>
+      <w:r>
+        <w:t xml:space="preserve"> </w:t>
+      </w:r>
+      <w:r>
+        <w:t>https://github.com/Unity-Technologies/EntityComponentSystemSamples</w:t>
+      </w:r>
+    </w:p>
+    <w:p>
+      <w:proofErr w:type="spellStart"/>
+      <w:r>
+        <w:t>job</w:t>
+      </w:r>
+      <w:proofErr w:type="spellEnd"/>
+      <w:r>
+        <w:t xml:space="preserve">-ok használata: </w:t>
+      </w:r>
+      <w:proofErr w:type="spellStart"/>
+      <w:r>
+        <w:t>unity</w:t>
+      </w:r>
+      <w:proofErr w:type="spellEnd"/>
+      <w:r>
+        <w:t>-ben a nem főszálak</w:t>
+      </w:r>
+      <w:r>
+        <w:t xml:space="preserve">at </w:t>
+      </w:r>
+      <w:proofErr w:type="spellStart"/>
+      <w:r>
+        <w:t>job</w:t>
+      </w:r>
+      <w:proofErr w:type="spellEnd"/>
+      <w:r>
+        <w:t>-ok segítségével használhatjuk</w:t>
+      </w:r>
+      <w:r>
+        <w:t>. Ezekre is lehet delegálni feladatokat, releváns lehet ha AI túl sokáig gondolkodna</w:t>
+      </w:r>
+      <w:r>
+        <w:t>. Akkor lehetne használni például igazán, ha a döntés</w:t>
+      </w:r>
+      <w:r>
+        <w:t>hez használt heurisztikus értéke</w:t>
+      </w:r>
+      <w:r>
+        <w:t xml:space="preserve"> egymástól függetlenül kiszámolható heurisztikus értékek </w:t>
+      </w:r>
+      <w:r>
+        <w:t xml:space="preserve">[gyors többváltozós függvénye (pl. </w:t>
+      </w:r>
+      <w:proofErr w:type="spellStart"/>
+      <w:r>
+        <w:t>lin</w:t>
+      </w:r>
+      <w:proofErr w:type="spellEnd"/>
+      <w:r>
+        <w:t xml:space="preserve">. </w:t>
+      </w:r>
+      <w:proofErr w:type="spellStart"/>
+      <w:r>
+        <w:t>komb</w:t>
+      </w:r>
+      <w:proofErr w:type="spellEnd"/>
+      <w:r>
+        <w:t>.)] lenne</w:t>
+      </w:r>
+      <w:r>
+        <w:t>.</w:t>
+      </w:r>
+    </w:p>
+    <w:p>
+      <w:hyperlink r:id="rId22" w:history="1">
+        <w:r>
+          <w:rPr>
+            <w:rStyle w:val="Hyperlink"/>
+          </w:rPr>
+          <w:t>https://docs.unity3d.com/Manual/JobSystem.html</w:t>
+        </w:r>
+      </w:hyperlink>
+      <w:r>
+        <w:t>, 2024.10.05</w:t>
+      </w:r>
+    </w:p>
+    <w:p/>
+    <w:p>
+      <w:proofErr w:type="spellStart"/>
+      <w:r>
+        <w:t>burst</w:t>
+      </w:r>
+      <w:proofErr w:type="spellEnd"/>
+      <w:r>
+        <w:t xml:space="preserve"> </w:t>
+      </w:r>
+      <w:proofErr w:type="spellStart"/>
+      <w:r>
+        <w:t>compilation</w:t>
+      </w:r>
+      <w:proofErr w:type="spellEnd"/>
+      <w:r>
+        <w:t xml:space="preserve"> – </w:t>
+      </w:r>
+      <w:proofErr w:type="spellStart"/>
+      <w:r>
+        <w:t>compilation</w:t>
+      </w:r>
+      <w:proofErr w:type="spellEnd"/>
+      <w:r>
+        <w:t xml:space="preserve"> technika </w:t>
+      </w:r>
+      <w:proofErr w:type="spellStart"/>
+      <w:r>
+        <w:t>job</w:t>
+      </w:r>
+      <w:proofErr w:type="spellEnd"/>
+      <w:r>
+        <w:t>-okkal, javíthat teljesítményen (</w:t>
+      </w:r>
+      <w:hyperlink r:id="rId23" w:history="1">
+        <w:r>
+          <w:rPr>
+            <w:rStyle w:val="Hyperlink"/>
+          </w:rPr>
+          <w:t>https://docs.unity.cn/Packages/com.unity.burst@1.8/manual/index.html</w:t>
+        </w:r>
+      </w:hyperlink>
+      <w:r>
+        <w:t>), 2024.10.05</w:t>
+      </w:r>
+    </w:p>
+    <w:p>
+      <w:r>
+        <w:t xml:space="preserve">assembly </w:t>
+      </w:r>
+      <w:proofErr w:type="spellStart"/>
+      <w:r>
+        <w:t>definition</w:t>
+      </w:r>
+      <w:proofErr w:type="spellEnd"/>
+      <w:r>
+        <w:t>/</w:t>
+      </w:r>
+      <w:proofErr w:type="spellStart"/>
+      <w:r>
+        <w:t>references</w:t>
+      </w:r>
+      <w:proofErr w:type="spellEnd"/>
+      <w:r>
+        <w:t xml:space="preserve"> – scriptek egymástól elkülönülő assembly-</w:t>
+      </w:r>
+      <w:proofErr w:type="spellStart"/>
+      <w:r>
+        <w:t>kbe</w:t>
+      </w:r>
+      <w:proofErr w:type="spellEnd"/>
+      <w:r>
+        <w:t xml:space="preserve"> csoportosítása. Az assembly-</w:t>
+      </w:r>
+      <w:proofErr w:type="spellStart"/>
+      <w:r>
+        <w:t>knek</w:t>
+      </w:r>
+      <w:proofErr w:type="spellEnd"/>
+      <w:r>
+        <w:t xml:space="preserve"> előre megadjuk, </w:t>
+      </w:r>
+      <w:r>
+        <w:t>melyiknek</w:t>
+      </w:r>
+      <w:r>
+        <w:t xml:space="preserve"> mire van referenciája. Így módosításkor csak az adott assembly-t, és az erre referáló assembly-ket kell </w:t>
+      </w:r>
+      <w:proofErr w:type="spellStart"/>
+      <w:r>
+        <w:t>újracompile-olni</w:t>
+      </w:r>
+      <w:proofErr w:type="spellEnd"/>
+      <w:r>
+        <w:t>.</w:t>
+      </w:r>
+      <w:r>
+        <w:t xml:space="preserve"> Alapesetben mindennel tenné ezt meg a </w:t>
+      </w:r>
+      <w:proofErr w:type="spellStart"/>
+      <w:r>
+        <w:t>unity</w:t>
+      </w:r>
+      <w:proofErr w:type="spellEnd"/>
+      <w:r>
+        <w:t xml:space="preserve">, tehát sok script esetén feltűnő ennek az eszköznek az </w:t>
+      </w:r>
+      <w:r>
+        <w:lastRenderedPageBreak/>
+        <w:t>alkalmazása</w:t>
+      </w:r>
+      <w:r>
+        <w:br/>
+        <w:t>(</w:t>
+      </w:r>
+      <w:hyperlink r:id="rId24" w:history="1">
+        <w:r>
+          <w:rPr>
+            <w:rStyle w:val="Hyperlink"/>
+          </w:rPr>
+          <w:t>https://docs.unity3d.com/Manual/ScriptCompilationAssemblyDefinitionFiles.html</w:t>
+        </w:r>
+      </w:hyperlink>
+      <w:r>
+        <w:t>), 2024. 10. 05.</w:t>
+      </w:r>
+    </w:p>
+    <w:p/>
+    <w:p>
+      <w:r>
+        <w:t>Heurisztika:</w:t>
+      </w:r>
+    </w:p>
+    <w:p>
+      <w:r>
+        <w:t>Nagyon magas:</w:t>
+      </w:r>
+    </w:p>
+    <w:p>
+      <w:pPr>
+        <w:pStyle w:val="ListParagraph"/>
+        <w:numPr>
+          <w:ilvl w:val="0"/>
+          <w:numId w:val="5"/>
+        </w:numPr>
+      </w:pPr>
+      <w:r>
+        <w:t>közvetlenül nyer a saját játékos</w:t>
+      </w:r>
+    </w:p>
+    <w:p>
+      <w:pPr>
+        <w:pStyle w:val="ListParagraph"/>
+        <w:numPr>
+          <w:ilvl w:val="1"/>
+          <w:numId w:val="5"/>
+        </w:numPr>
+      </w:pPr>
+      <w:r>
+        <w:t>6. kaszt megszerzése</w:t>
+      </w:r>
+      <w:r>
+        <w:t xml:space="preserve"> (1)</w:t>
+      </w:r>
+    </w:p>
+    <w:p>
+      <w:pPr>
+        <w:pStyle w:val="ListParagraph"/>
+        <w:numPr>
+          <w:ilvl w:val="2"/>
+          <w:numId w:val="5"/>
+        </w:numPr>
+      </w:pPr>
+      <w:r>
+        <w:t>6. kaszt kijátszása</w:t>
+      </w:r>
+      <w:r>
+        <w:t xml:space="preserve"> (1)</w:t>
+      </w:r>
+    </w:p>
+    <w:p>
+      <w:pPr>
+        <w:pStyle w:val="ListParagraph"/>
+        <w:numPr>
+          <w:ilvl w:val="2"/>
+          <w:numId w:val="5"/>
+        </w:numPr>
+      </w:pPr>
+      <w:r>
+        <w:t>maszk kijátszása</w:t>
+      </w:r>
+      <w:r>
+        <w:t xml:space="preserve"> (1)</w:t>
+      </w:r>
+    </w:p>
+    <w:p>
+      <w:pPr>
+        <w:pStyle w:val="ListParagraph"/>
+        <w:numPr>
+          <w:ilvl w:val="2"/>
+          <w:numId w:val="5"/>
+        </w:numPr>
+      </w:pPr>
+      <w:r>
+        <w:t>6. kaszt ellopása</w:t>
+      </w:r>
+      <w:r>
+        <w:t xml:space="preserve"> (2)</w:t>
+      </w:r>
+    </w:p>
+    <w:p>
+      <w:pPr>
+        <w:pStyle w:val="ListParagraph"/>
+        <w:numPr>
+          <w:ilvl w:val="3"/>
+          <w:numId w:val="5"/>
+        </w:numPr>
+      </w:pPr>
+      <w:r>
+        <w:t>varázslat (1)</w:t>
+      </w:r>
+    </w:p>
+    <w:p>
+      <w:pPr>
+        <w:pStyle w:val="ListParagraph"/>
+        <w:numPr>
+          <w:ilvl w:val="3"/>
+          <w:numId w:val="5"/>
+        </w:numPr>
+      </w:pPr>
+      <w:r>
+        <w:t>hős kijátszás/aktiválás (2)</w:t>
+      </w:r>
+    </w:p>
+    <w:p>
+      <w:pPr>
+        <w:pStyle w:val="ListParagraph"/>
+        <w:numPr>
+          <w:ilvl w:val="2"/>
+          <w:numId w:val="5"/>
+        </w:numPr>
+      </w:pPr>
+      <w:r>
+        <w:t xml:space="preserve">mindezeket </w:t>
+      </w:r>
+      <w:proofErr w:type="spellStart"/>
+      <w:r>
+        <w:t>meghiusító</w:t>
+      </w:r>
+      <w:proofErr w:type="spellEnd"/>
+      <w:r>
+        <w:t xml:space="preserve"> próbatételekre módosítás (sajátnak felfele, próbatételező ellen lefele</w:t>
+      </w:r>
+      <w:r>
+        <w:t>) (3)</w:t>
+      </w:r>
+    </w:p>
+    <w:p>
+      <w:pPr>
+        <w:pStyle w:val="ListParagraph"/>
+        <w:numPr>
+          <w:ilvl w:val="1"/>
+          <w:numId w:val="5"/>
+        </w:numPr>
+      </w:pPr>
+      <w:r>
+        <w:t>3. szörny legyőzése (2)</w:t>
+      </w:r>
+    </w:p>
+    <w:p>
+      <w:pPr>
+        <w:pStyle w:val="ListParagraph"/>
+        <w:numPr>
+          <w:ilvl w:val="2"/>
+          <w:numId w:val="5"/>
+        </w:numPr>
+      </w:pPr>
+      <w:r>
+        <w:t>módosítás (általában felfele)</w:t>
+      </w:r>
+    </w:p>
+    <w:p>
+      <w:pPr>
+        <w:pStyle w:val="ListParagraph"/>
+        <w:numPr>
+          <w:ilvl w:val="1"/>
+          <w:numId w:val="5"/>
+        </w:numPr>
+      </w:pPr>
+      <w:r>
+        <w:t>ha fenti kettő közül bármelyik releváns (0)</w:t>
+      </w:r>
+    </w:p>
+    <w:p>
+      <w:pPr>
+        <w:pStyle w:val="ListParagraph"/>
+        <w:numPr>
+          <w:ilvl w:val="2"/>
+          <w:numId w:val="5"/>
+        </w:numPr>
+      </w:pPr>
+      <w:r>
+        <w:t xml:space="preserve">dobást növelő effektusok aktiválása </w:t>
+      </w:r>
+      <w:r>
+        <w:t>(1)</w:t>
+      </w:r>
+    </w:p>
+    <w:p>
+      <w:pPr>
+        <w:pStyle w:val="ListParagraph"/>
+        <w:numPr>
+          <w:ilvl w:val="3"/>
+          <w:numId w:val="5"/>
+        </w:numPr>
+      </w:pPr>
+      <w:r>
+        <w:t>varázslat (1)</w:t>
+      </w:r>
+    </w:p>
+    <w:p>
+      <w:pPr>
+        <w:pStyle w:val="ListParagraph"/>
+        <w:numPr>
+          <w:ilvl w:val="3"/>
+          <w:numId w:val="5"/>
+        </w:numPr>
+      </w:pPr>
+      <w:r>
+        <w:t>hős kijátszás/aktiválás (2)</w:t>
+      </w:r>
+    </w:p>
+    <w:p>
+      <w:pPr>
+        <w:pStyle w:val="ListParagraph"/>
+        <w:numPr>
+          <w:ilvl w:val="2"/>
+          <w:numId w:val="5"/>
+        </w:numPr>
+      </w:pPr>
+      <w:r>
+        <w:t xml:space="preserve">„kevés” módosító kártya esetén </w:t>
+      </w:r>
+      <w:proofErr w:type="spellStart"/>
+      <w:r>
+        <w:t>kártyahúzásos</w:t>
+      </w:r>
+      <w:proofErr w:type="spellEnd"/>
+      <w:r>
+        <w:t xml:space="preserve"> effektusok aktiválása</w:t>
+      </w:r>
+    </w:p>
+    <w:p>
+      <w:pPr>
+        <w:pStyle w:val="ListParagraph"/>
+        <w:numPr>
+          <w:ilvl w:val="1"/>
+          <w:numId w:val="5"/>
+        </w:numPr>
+      </w:pPr>
+    </w:p>
+    <w:p>
+      <w:pPr>
+        <w:ind w:left="1800"/>
+      </w:pPr>
+    </w:p>
+    <w:p>
+      <w:pPr>
+        <w:ind w:left="1800"/>
+      </w:pPr>
+    </w:p>
+    <w:p>
+      <w:pPr>
+        <w:pStyle w:val="ListParagraph"/>
+        <w:numPr>
+          <w:ilvl w:val="0"/>
+          <w:numId w:val="5"/>
+        </w:numPr>
+      </w:pPr>
+      <w:r>
+        <w:t>közvetlenül megakadályozza más játékos nyerését</w:t>
+      </w:r>
+    </w:p>
+    <w:p>
+      <w:pPr>
+        <w:pStyle w:val="ListParagraph"/>
+        <w:numPr>
+          <w:ilvl w:val="1"/>
+          <w:numId w:val="5"/>
+        </w:numPr>
+      </w:pPr>
+      <w:r>
+        <w:t>6. kaszt megszerzése</w:t>
+      </w:r>
+    </w:p>
+    <w:p>
+      <w:pPr>
+        <w:pStyle w:val="ListParagraph"/>
+        <w:numPr>
+          <w:ilvl w:val="2"/>
+          <w:numId w:val="5"/>
+        </w:numPr>
+      </w:pPr>
+      <w:r>
+        <w:t>kijátszás próbatételezése</w:t>
+      </w:r>
+    </w:p>
+    <w:p>
+      <w:pPr>
+        <w:pStyle w:val="ListParagraph"/>
+        <w:numPr>
+          <w:ilvl w:val="2"/>
+          <w:numId w:val="5"/>
+        </w:numPr>
+      </w:pPr>
+      <w:r>
+        <w:lastRenderedPageBreak/>
+        <w:t>maszk próbatételezése</w:t>
+      </w:r>
+    </w:p>
+    <w:p>
+      <w:pPr>
+        <w:pStyle w:val="ListParagraph"/>
+        <w:numPr>
+          <w:ilvl w:val="2"/>
+          <w:numId w:val="5"/>
+        </w:numPr>
+      </w:pPr>
+      <w:r>
+        <w:t>lopás próbatételezése (varázslat) / módosítása (hősképesség aktiválás, csak lefele)</w:t>
+      </w:r>
+    </w:p>
+    <w:p>
+      <w:pPr>
+        <w:pStyle w:val="ListParagraph"/>
+        <w:numPr>
+          <w:ilvl w:val="2"/>
+          <w:numId w:val="5"/>
+        </w:numPr>
+      </w:pPr>
+      <w:r>
+        <w:t>fenti 3 esetben próbatételre módosítás (nyerni készülő ellen lefele, próbatételező ellen felfele)</w:t>
+      </w:r>
+    </w:p>
+    <w:p>
+      <w:pPr>
+        <w:pStyle w:val="ListParagraph"/>
+        <w:numPr>
+          <w:ilvl w:val="1"/>
+          <w:numId w:val="5"/>
+        </w:numPr>
+      </w:pPr>
+      <w:r>
+        <w:t>3. szörny</w:t>
+      </w:r>
+      <w:r>
+        <w:t xml:space="preserve"> legyőzése</w:t>
+      </w:r>
+    </w:p>
+    <w:p>
+      <w:pPr>
+        <w:pStyle w:val="ListParagraph"/>
+        <w:numPr>
+          <w:ilvl w:val="2"/>
+          <w:numId w:val="5"/>
+        </w:numPr>
+      </w:pPr>
+      <w:r>
+        <w:t>módosítás nyeréstől el (általában lefele)</w:t>
+      </w:r>
+    </w:p>
+    <w:p>
+      <w:pPr>
+        <w:ind w:left="1800"/>
+        <w:rPr>
+          <w:rStyle w:val="Hyperlink"/>
+          <w:color w:val="auto"/>
+          <w:u w:val="none"/>
+        </w:rPr>
+      </w:pPr>
       <w:r>
         <w:fldChar w:fldCharType="begin"/>
       </w:r>
@@ -1420,92 +2094,6 @@
         </w:rPr>
         <w:br/>
       </w:r>
-      <w:proofErr w:type="spellStart"/>
-      <w:r>
-        <w:rPr>
-          <w:rStyle w:val="Hyperlink"/>
-        </w:rPr>
-        <w:t>How</w:t>
-      </w:r>
-      <w:proofErr w:type="spellEnd"/>
-      <w:r>
-        <w:rPr>
-          <w:rStyle w:val="Hyperlink"/>
-        </w:rPr>
-        <w:t xml:space="preserve"> </w:t>
-      </w:r>
-      <w:proofErr w:type="spellStart"/>
-      <w:r>
-        <w:rPr>
-          <w:rStyle w:val="Hyperlink"/>
-        </w:rPr>
-        <w:t>to</w:t>
-      </w:r>
-      <w:proofErr w:type="spellEnd"/>
-      <w:r>
-        <w:rPr>
-          <w:rStyle w:val="Hyperlink"/>
-        </w:rPr>
-        <w:t xml:space="preserve"> </w:t>
-      </w:r>
-      <w:proofErr w:type="spellStart"/>
-      <w:r>
-        <w:rPr>
-          <w:rStyle w:val="Hyperlink"/>
-        </w:rPr>
-        <w:t>make</w:t>
-      </w:r>
-      <w:proofErr w:type="spellEnd"/>
-      <w:r>
-        <w:rPr>
-          <w:rStyle w:val="Hyperlink"/>
-        </w:rPr>
-        <w:t xml:space="preserve"> a CARD GAME - </w:t>
-      </w:r>
-      <w:proofErr w:type="spellStart"/>
-      <w:r>
-        <w:rPr>
-          <w:rStyle w:val="Hyperlink"/>
-        </w:rPr>
-        <w:t>Unity</w:t>
-      </w:r>
-      <w:proofErr w:type="spellEnd"/>
-      <w:r>
-        <w:rPr>
-          <w:rStyle w:val="Hyperlink"/>
-        </w:rPr>
-        <w:t xml:space="preserve"> </w:t>
-      </w:r>
-      <w:proofErr w:type="spellStart"/>
-      <w:r>
-        <w:rPr>
-          <w:rStyle w:val="Hyperlink"/>
-        </w:rPr>
-        <w:t>Tutorial</w:t>
-      </w:r>
-      <w:proofErr w:type="spellEnd"/>
-      <w:r>
-        <w:rPr>
-          <w:rStyle w:val="Hyperlink"/>
-        </w:rPr>
-        <w:t xml:space="preserve"> 2022</w:t>
-      </w:r>
-      <w:r>
-        <w:rPr>
-          <w:rStyle w:val="Hyperlink"/>
-        </w:rPr>
-        <w:t xml:space="preserve"> </w:t>
-      </w:r>
-      <w:r>
-        <w:t>,2024.10.05</w:t>
-      </w:r>
-    </w:p>
-    <w:p>
-      <w:pPr>
-        <w:rPr>
-          <w:rStyle w:val="Hyperlink"/>
-        </w:rPr>
-      </w:pPr>
     </w:p>
     <w:p>
       <w:r>
@@ -2117,7 +2705,7 @@
       </w:pPr>
     </w:p>
     <w:sectPr>
-      <w:footerReference w:type="default" r:id="rId20"/>
+      <w:footerReference w:type="default" r:id="rId25"/>
       <w:pgSz w:w="11906" w:h="16838"/>
       <w:pgMar w:top="1418" w:right="1418" w:bottom="1418" w:left="1418" w:header="709" w:footer="709" w:gutter="0"/>
       <w:pgNumType w:start="1"/>
@@ -2860,6 +3448,118 @@
       </w:rPr>
     </w:lvl>
   </w:abstractNum>
+  <w:abstractNum w:abstractNumId="4" w15:restartNumberingAfterBreak="0">
+    <w:nsid w:val="35EF47A2"/>
+    <w:multiLevelType w:val="hybridMultilevel"/>
+    <w:tmpl w:val="5CA6CD98"/>
+    <w:lvl w:ilvl="0" w:tplc="668A2CDC">
+      <w:numFmt w:val="bullet"/>
+      <w:lvlText w:val="-"/>
+      <w:lvlJc w:val="left"/>
+      <w:pPr>
+        <w:ind w:left="720" w:hanging="360"/>
+      </w:pPr>
+      <w:rPr>
+        <w:rFonts w:ascii="Calibri" w:eastAsiaTheme="minorHAnsi" w:hAnsi="Calibri" w:cs="Calibri" w:hint="default"/>
+      </w:rPr>
+    </w:lvl>
+    <w:lvl w:ilvl="1" w:tplc="040E0003">
+      <w:start w:val="1"/>
+      <w:numFmt w:val="bullet"/>
+      <w:lvlText w:val="o"/>
+      <w:lvlJc w:val="left"/>
+      <w:pPr>
+        <w:ind w:left="1440" w:hanging="360"/>
+      </w:pPr>
+      <w:rPr>
+        <w:rFonts w:ascii="Courier New" w:hAnsi="Courier New" w:cs="Courier New" w:hint="default"/>
+      </w:rPr>
+    </w:lvl>
+    <w:lvl w:ilvl="2" w:tplc="040E0005">
+      <w:start w:val="1"/>
+      <w:numFmt w:val="bullet"/>
+      <w:lvlText w:val=""/>
+      <w:lvlJc w:val="left"/>
+      <w:pPr>
+        <w:ind w:left="2160" w:hanging="360"/>
+      </w:pPr>
+      <w:rPr>
+        <w:rFonts w:ascii="Wingdings" w:hAnsi="Wingdings" w:hint="default"/>
+      </w:rPr>
+    </w:lvl>
+    <w:lvl w:ilvl="3" w:tplc="040E0001">
+      <w:start w:val="1"/>
+      <w:numFmt w:val="bullet"/>
+      <w:lvlText w:val=""/>
+      <w:lvlJc w:val="left"/>
+      <w:pPr>
+        <w:ind w:left="2880" w:hanging="360"/>
+      </w:pPr>
+      <w:rPr>
+        <w:rFonts w:ascii="Symbol" w:hAnsi="Symbol" w:hint="default"/>
+      </w:rPr>
+    </w:lvl>
+    <w:lvl w:ilvl="4" w:tplc="040E0003" w:tentative="1">
+      <w:start w:val="1"/>
+      <w:numFmt w:val="bullet"/>
+      <w:lvlText w:val="o"/>
+      <w:lvlJc w:val="left"/>
+      <w:pPr>
+        <w:ind w:left="3600" w:hanging="360"/>
+      </w:pPr>
+      <w:rPr>
+        <w:rFonts w:ascii="Courier New" w:hAnsi="Courier New" w:cs="Courier New" w:hint="default"/>
+      </w:rPr>
+    </w:lvl>
+    <w:lvl w:ilvl="5" w:tplc="040E0005" w:tentative="1">
+      <w:start w:val="1"/>
+      <w:numFmt w:val="bullet"/>
+      <w:lvlText w:val=""/>
+      <w:lvlJc w:val="left"/>
+      <w:pPr>
+        <w:ind w:left="4320" w:hanging="360"/>
+      </w:pPr>
+      <w:rPr>
+        <w:rFonts w:ascii="Wingdings" w:hAnsi="Wingdings" w:hint="default"/>
+      </w:rPr>
+    </w:lvl>
+    <w:lvl w:ilvl="6" w:tplc="040E0001" w:tentative="1">
+      <w:start w:val="1"/>
+      <w:numFmt w:val="bullet"/>
+      <w:lvlText w:val=""/>
+      <w:lvlJc w:val="left"/>
+      <w:pPr>
+        <w:ind w:left="5040" w:hanging="360"/>
+      </w:pPr>
+      <w:rPr>
+        <w:rFonts w:ascii="Symbol" w:hAnsi="Symbol" w:hint="default"/>
+      </w:rPr>
+    </w:lvl>
+    <w:lvl w:ilvl="7" w:tplc="040E0003" w:tentative="1">
+      <w:start w:val="1"/>
+      <w:numFmt w:val="bullet"/>
+      <w:lvlText w:val="o"/>
+      <w:lvlJc w:val="left"/>
+      <w:pPr>
+        <w:ind w:left="5760" w:hanging="360"/>
+      </w:pPr>
+      <w:rPr>
+        <w:rFonts w:ascii="Courier New" w:hAnsi="Courier New" w:cs="Courier New" w:hint="default"/>
+      </w:rPr>
+    </w:lvl>
+    <w:lvl w:ilvl="8" w:tplc="040E0005" w:tentative="1">
+      <w:start w:val="1"/>
+      <w:numFmt w:val="bullet"/>
+      <w:lvlText w:val=""/>
+      <w:lvlJc w:val="left"/>
+      <w:pPr>
+        <w:ind w:left="6480" w:hanging="360"/>
+      </w:pPr>
+      <w:rPr>
+        <w:rFonts w:ascii="Wingdings" w:hAnsi="Wingdings" w:hint="default"/>
+      </w:rPr>
+    </w:lvl>
+  </w:abstractNum>
   <w:num w:numId="1" w16cid:durableId="1754162995">
     <w:abstractNumId w:val="0"/>
   </w:num>
@@ -2871,6 +3571,9 @@
   </w:num>
   <w:num w:numId="4" w16cid:durableId="1693141789">
     <w:abstractNumId w:val="1"/>
+  </w:num>
+  <w:num w:numId="5" w16cid:durableId="172111969">
+    <w:abstractNumId w:val="4"/>
   </w:num>
 </w:numbering>
 </file>
@@ -4354,6 +5057,15 @@
 </file>
 
 <file path=customXml/item1.xml><?xml version="1.0" encoding="utf-8"?>
+<?mso-contentType ?>
+<FormTemplates xmlns="http://schemas.microsoft.com/sharepoint/v3/contenttype/forms">
+  <Display>DocumentLibraryForm</Display>
+  <Edit>DocumentLibraryForm</Edit>
+  <New>DocumentLibraryForm</New>
+</FormTemplates>
+</file>
+
+<file path=customXml/item2.xml><?xml version="1.0" encoding="utf-8"?>
 <ct:contentTypeSchema xmlns:ct="http://schemas.microsoft.com/office/2006/metadata/contentType" xmlns:ma="http://schemas.microsoft.com/office/2006/metadata/properties/metaAttributes" ct:_="" ma:_="" ma:contentTypeName="Document" ma:contentTypeID="0x01010057D746A6CC7228419059D1F304ECB892" ma:contentTypeVersion="6" ma:contentTypeDescription="Create a new document." ma:contentTypeScope="" ma:versionID="230bd601e8ab138a3182c21189d57f93">
   <xsd:schema xmlns:xsd="http://www.w3.org/2001/XMLSchema" xmlns:xs="http://www.w3.org/2001/XMLSchema" xmlns:p="http://schemas.microsoft.com/office/2006/metadata/properties" xmlns:ns2="23369ae5-05ef-4c7c-a662-deac929baaef" targetNamespace="http://schemas.microsoft.com/office/2006/metadata/properties" ma:root="true" ma:fieldsID="ed8cacf55a6d923cbbf7f604d05b507d" ns2:_="">
     <xsd:import namespace="23369ae5-05ef-4c7c-a662-deac929baaef"/>
@@ -4511,20 +5223,19 @@
 </ct:contentTypeSchema>
 </file>
 
-<file path=customXml/item2.xml><?xml version="1.0" encoding="utf-8"?>
-<?mso-contentType ?>
-<FormTemplates xmlns="http://schemas.microsoft.com/sharepoint/v3/contenttype/forms">
-  <Display>DocumentLibraryForm</Display>
-  <Edit>DocumentLibraryForm</Edit>
-  <New>DocumentLibraryForm</New>
-</FormTemplates>
-</file>
-
 <file path=customXml/item3.xml><?xml version="1.0" encoding="utf-8"?>
 <b:Sources xmlns:b="http://schemas.openxmlformats.org/officeDocument/2006/bibliography" xmlns="http://schemas.openxmlformats.org/officeDocument/2006/bibliography" SelectedStyle="\APASixthEditionOfficeOnline.xsl" StyleName="APA" Version="6"/>
 </file>
 
 <file path=customXml/itemProps1.xml><?xml version="1.0" encoding="utf-8"?>
+<ds:datastoreItem xmlns:ds="http://schemas.openxmlformats.org/officeDocument/2006/customXml" ds:itemID="{79D0F40F-646A-4DBF-9119-0FC598DFBBBB}">
+  <ds:schemaRefs>
+    <ds:schemaRef ds:uri="http://schemas.microsoft.com/sharepoint/v3/contenttype/forms"/>
+  </ds:schemaRefs>
+</ds:datastoreItem>
+</file>
+
+<file path=customXml/itemProps2.xml><?xml version="1.0" encoding="utf-8"?>
 <ds:datastoreItem xmlns:ds="http://schemas.openxmlformats.org/officeDocument/2006/customXml" ds:itemID="{E0E361D0-270A-43DD-B744-DC4991A38C53}">
   <ds:schemaRefs>
     <ds:schemaRef ds:uri="http://schemas.microsoft.com/office/2006/metadata/contentType"/>
@@ -4542,14 +5253,6 @@
 </ds:datastoreItem>
 </file>
 
-<file path=customXml/itemProps2.xml><?xml version="1.0" encoding="utf-8"?>
-<ds:datastoreItem xmlns:ds="http://schemas.openxmlformats.org/officeDocument/2006/customXml" ds:itemID="{79D0F40F-646A-4DBF-9119-0FC598DFBBBB}">
-  <ds:schemaRefs>
-    <ds:schemaRef ds:uri="http://schemas.microsoft.com/sharepoint/v3/contenttype/forms"/>
-  </ds:schemaRefs>
-</ds:datastoreItem>
-</file>
-
 <file path=customXml/itemProps3.xml><?xml version="1.0" encoding="utf-8"?>
 <ds:datastoreItem xmlns:ds="http://schemas.openxmlformats.org/officeDocument/2006/customXml" ds:itemID="{E9F6CDE2-636C-4043-AFFC-7CB0CE5DF55A}">
   <ds:schemaRefs>

</xml_diff>

<commit_message>
start entities workflow tutorial
</commit_message>
<xml_diff>
--- a/Guidance/Szakdolgozat_Sablon.docx
+++ b/Guidance/Szakdolgozat_Sablon.docx
@@ -253,12 +253,8 @@
       </w:r>
       <w:r>
         <w:tab/>
-      </w:r>
-      <w:proofErr w:type="spellStart"/>
-      <w:r>
         <w:t>Név</w:t>
       </w:r>
-      <w:proofErr w:type="spellEnd"/>
     </w:p>
     <w:p>
       <w:pPr>
@@ -271,15 +267,7 @@
         <w:tab/>
       </w:r>
       <w:r>
-        <w:t xml:space="preserve">Programtervező informatikus </w:t>
-      </w:r>
-      <w:proofErr w:type="spellStart"/>
-      <w:r>
-        <w:t>BSc</w:t>
-      </w:r>
-      <w:proofErr w:type="spellEnd"/>
-      <w:r>
-        <w:t>.</w:t>
+        <w:t>Programtervező informatikus BSc.</w:t>
       </w:r>
       <w:r>
         <w:tab/>
@@ -962,15 +950,7 @@
         <w:t xml:space="preserve">adott </w:t>
       </w:r>
       <w:r>
-        <w:t>(</w:t>
-      </w:r>
-      <w:proofErr w:type="spellStart"/>
-      <w:r>
-        <w:t>Calibri</w:t>
-      </w:r>
-      <w:proofErr w:type="spellEnd"/>
-      <w:r>
-        <w:t xml:space="preserve">) </w:t>
+        <w:t xml:space="preserve">(Calibri) </w:t>
       </w:r>
       <w:r>
         <w:t>és a</w:t>
@@ -1212,11 +1192,9 @@
             <w:tcW w:w="2831" w:type="dxa"/>
           </w:tcPr>
           <w:p>
-            <w:proofErr w:type="spellStart"/>
             <w:r>
               <w:t>asdf</w:t>
             </w:r>
-            <w:proofErr w:type="spellEnd"/>
           </w:p>
         </w:tc>
         <w:tc>
@@ -1262,50 +1240,13 @@
     </w:tbl>
     <w:p/>
     <w:p>
-      <w:proofErr w:type="spellStart"/>
-      <w:r>
-        <w:t>Architektúrális</w:t>
-      </w:r>
-      <w:proofErr w:type="spellEnd"/>
-      <w:r>
-        <w:t xml:space="preserve"> döntések</w:t>
-      </w:r>
-    </w:p>
-    <w:p>
-      <w:r>
-        <w:t xml:space="preserve">Videójátékfejlesztés esetén két ismert </w:t>
-      </w:r>
-      <w:proofErr w:type="spellStart"/>
-      <w:r>
-        <w:t>engine</w:t>
-      </w:r>
-      <w:proofErr w:type="spellEnd"/>
-      <w:r>
-        <w:t xml:space="preserve"> a </w:t>
-      </w:r>
-      <w:proofErr w:type="spellStart"/>
-      <w:r>
-        <w:t>Unity</w:t>
-      </w:r>
-      <w:proofErr w:type="spellEnd"/>
-      <w:r>
-        <w:t xml:space="preserve"> és </w:t>
-      </w:r>
-      <w:proofErr w:type="spellStart"/>
-      <w:r>
-        <w:t>Unreal</w:t>
-      </w:r>
-      <w:proofErr w:type="spellEnd"/>
-      <w:r>
-        <w:t xml:space="preserve"> </w:t>
-      </w:r>
-      <w:proofErr w:type="spellStart"/>
-      <w:r>
-        <w:t>Engine</w:t>
-      </w:r>
-      <w:proofErr w:type="spellEnd"/>
-      <w:r>
-        <w:t xml:space="preserve"> (</w:t>
+      <w:r>
+        <w:t>Architektúrális döntések</w:t>
+      </w:r>
+    </w:p>
+    <w:p>
+      <w:r>
+        <w:t>Videójátékfejlesztés esetén két ismert engine a Unity és Unreal Engine (</w:t>
       </w:r>
       <w:hyperlink r:id="rId17" w:history="1">
         <w:r>
@@ -1320,15 +1261,7 @@
       </w:r>
       <w:r>
         <w:lastRenderedPageBreak/>
-        <w:t xml:space="preserve">nem igényel 3D grafikát, ezért a </w:t>
-      </w:r>
-      <w:proofErr w:type="spellStart"/>
-      <w:r>
-        <w:t>kezdőbarátabb</w:t>
-      </w:r>
-      <w:proofErr w:type="spellEnd"/>
-      <w:r>
-        <w:t xml:space="preserve"> (</w:t>
+        <w:t>nem igényel 3D grafikát, ezért a kezdőbarátabb (</w:t>
       </w:r>
       <w:hyperlink r:id="rId18" w:history="1">
         <w:r>
@@ -1339,50 +1272,10 @@
         </w:r>
       </w:hyperlink>
       <w:r>
-        <w:t xml:space="preserve">, 2024.06.22) </w:t>
-      </w:r>
-      <w:proofErr w:type="spellStart"/>
-      <w:r>
-        <w:t>Unity</w:t>
-      </w:r>
-      <w:proofErr w:type="spellEnd"/>
-      <w:r>
-        <w:t xml:space="preserve"> mellett döntöttem. Az </w:t>
-      </w:r>
-      <w:proofErr w:type="spellStart"/>
-      <w:r>
-        <w:t>engine</w:t>
-      </w:r>
-      <w:proofErr w:type="spellEnd"/>
-      <w:r>
-        <w:t xml:space="preserve"> miatt C# a fejlesztés nyelve.</w:t>
-      </w:r>
-      <w:r>
-        <w:t xml:space="preserve"> Az architektúra ECS (</w:t>
-      </w:r>
-      <w:proofErr w:type="spellStart"/>
-      <w:r>
-        <w:t>Entity</w:t>
-      </w:r>
-      <w:proofErr w:type="spellEnd"/>
-      <w:r>
-        <w:t xml:space="preserve"> </w:t>
-      </w:r>
-      <w:proofErr w:type="spellStart"/>
-      <w:r>
-        <w:t>Component</w:t>
-      </w:r>
-      <w:proofErr w:type="spellEnd"/>
-      <w:r>
-        <w:t xml:space="preserve"> System), szintén </w:t>
-      </w:r>
-      <w:proofErr w:type="spellStart"/>
-      <w:r>
-        <w:t>Unity</w:t>
-      </w:r>
-      <w:proofErr w:type="spellEnd"/>
-      <w:r>
-        <w:t xml:space="preserve"> miatt (</w:t>
+        <w:t>, 2024.06.22) Unity mellett döntöttem. Az engine miatt C# a fejlesztés nyelve.</w:t>
+      </w:r>
+      <w:r>
+        <w:t xml:space="preserve"> Az architektúra ECS (Entity Component System), szintén Unity miatt (</w:t>
       </w:r>
       <w:hyperlink r:id="rId19" w:history="1">
         <w:r>
@@ -1426,53 +1319,8 @@
       </w:r>
     </w:p>
     <w:p>
-      <w:proofErr w:type="spellStart"/>
-      <w:r>
-        <w:t>How</w:t>
-      </w:r>
-      <w:proofErr w:type="spellEnd"/>
-      <w:r>
-        <w:t xml:space="preserve"> </w:t>
-      </w:r>
-      <w:proofErr w:type="spellStart"/>
-      <w:r>
-        <w:t>to</w:t>
-      </w:r>
-      <w:proofErr w:type="spellEnd"/>
-      <w:r>
-        <w:t xml:space="preserve"> </w:t>
-      </w:r>
-      <w:proofErr w:type="spellStart"/>
-      <w:r>
-        <w:t>make</w:t>
-      </w:r>
-      <w:proofErr w:type="spellEnd"/>
-      <w:r>
-        <w:t xml:space="preserve"> a </w:t>
-      </w:r>
-      <w:proofErr w:type="spellStart"/>
-      <w:r>
-        <w:t>card</w:t>
-      </w:r>
-      <w:proofErr w:type="spellEnd"/>
-      <w:r>
-        <w:t xml:space="preserve"> game – </w:t>
-      </w:r>
-      <w:proofErr w:type="spellStart"/>
-      <w:r>
-        <w:t>Unity</w:t>
-      </w:r>
-      <w:proofErr w:type="spellEnd"/>
-      <w:r>
-        <w:t xml:space="preserve"> </w:t>
-      </w:r>
-      <w:proofErr w:type="spellStart"/>
-      <w:r>
-        <w:t>Tutorial</w:t>
-      </w:r>
-      <w:proofErr w:type="spellEnd"/>
-      <w:r>
-        <w:t xml:space="preserve"> 2022 (</w:t>
+      <w:r>
+        <w:t>How to make a card game – Unity Tutorial 2022 (</w:t>
       </w:r>
       <w:hyperlink r:id="rId21" w:history="1">
         <w:r>
@@ -1493,66 +1341,29 @@
     </w:p>
     <w:p>
       <w:r>
-        <w:t xml:space="preserve">TODO: </w:t>
-      </w:r>
-      <w:proofErr w:type="spellStart"/>
-      <w:r>
-        <w:t>continue</w:t>
-      </w:r>
-      <w:proofErr w:type="spellEnd"/>
-      <w:r>
-        <w:t xml:space="preserve"> </w:t>
-      </w:r>
-      <w:proofErr w:type="spellStart"/>
-      <w:r>
-        <w:t>from</w:t>
-      </w:r>
-      <w:proofErr w:type="spellEnd"/>
-      <w:r>
-        <w:t xml:space="preserve"> 2nd video </w:t>
-      </w:r>
-      <w:proofErr w:type="spellStart"/>
-      <w:r>
-        <w:t>at</w:t>
-      </w:r>
-      <w:proofErr w:type="spellEnd"/>
-      <w:r>
-        <w:t xml:space="preserve"> </w:t>
+        <w:t xml:space="preserve">TODO: continue from 2nd video at </w:t>
       </w:r>
       <w:r>
         <w:t>https://github.com/Unity-Technologies/EntityComponentSystemSamples</w:t>
       </w:r>
     </w:p>
     <w:p>
-      <w:proofErr w:type="spellStart"/>
-      <w:r>
-        <w:t>job</w:t>
-      </w:r>
-      <w:proofErr w:type="spellEnd"/>
-      <w:r>
-        <w:t xml:space="preserve">-ok használata: </w:t>
-      </w:r>
-      <w:proofErr w:type="spellStart"/>
-      <w:r>
-        <w:t>unity</w:t>
-      </w:r>
-      <w:proofErr w:type="spellEnd"/>
-      <w:r>
-        <w:t>-ben a nem főszálak</w:t>
-      </w:r>
-      <w:r>
-        <w:t xml:space="preserve">at </w:t>
-      </w:r>
-      <w:proofErr w:type="spellStart"/>
-      <w:r>
-        <w:t>job</w:t>
-      </w:r>
-      <w:proofErr w:type="spellEnd"/>
-      <w:r>
-        <w:t>-ok segítségével használhatjuk</w:t>
-      </w:r>
-      <w:r>
-        <w:t>. Ezekre is lehet delegálni feladatokat, releváns lehet ha AI túl sokáig gondolkodna</w:t>
+      <w:r>
+        <w:t>job-ok használata: unity-ben a nem főszálak</w:t>
+      </w:r>
+      <w:r>
+        <w:t>at job-ok segítségével használhatjuk</w:t>
+      </w:r>
+      <w:r>
+        <w:t xml:space="preserve">. Ezekre is lehet delegálni feladatokat, releváns </w:t>
+      </w:r>
+      <w:proofErr w:type="gramStart"/>
+      <w:r>
+        <w:t>lehet</w:t>
+      </w:r>
+      <w:proofErr w:type="gramEnd"/>
+      <w:r>
+        <w:t xml:space="preserve"> ha AI túl sokáig gondolkodna</w:t>
       </w:r>
       <w:r>
         <w:t>. Akkor lehetne használni például igazán, ha a döntés</w:t>
@@ -1564,23 +1375,7 @@
         <w:t xml:space="preserve"> egymástól függetlenül kiszámolható heurisztikus értékek </w:t>
       </w:r>
       <w:r>
-        <w:t xml:space="preserve">[gyors többváltozós függvénye (pl. </w:t>
-      </w:r>
-      <w:proofErr w:type="spellStart"/>
-      <w:r>
-        <w:t>lin</w:t>
-      </w:r>
-      <w:proofErr w:type="spellEnd"/>
-      <w:r>
-        <w:t xml:space="preserve">. </w:t>
-      </w:r>
-      <w:proofErr w:type="spellStart"/>
-      <w:r>
-        <w:t>komb</w:t>
-      </w:r>
-      <w:proofErr w:type="spellEnd"/>
-      <w:r>
-        <w:t>.)] lenne</w:t>
+        <w:t>[gyors többváltozós függvénye (pl. lin. komb.)] lenne</w:t>
       </w:r>
       <w:r>
         <w:t>.</w:t>
@@ -1601,37 +1396,8 @@
     </w:p>
     <w:p/>
     <w:p>
-      <w:proofErr w:type="spellStart"/>
-      <w:r>
-        <w:t>burst</w:t>
-      </w:r>
-      <w:proofErr w:type="spellEnd"/>
-      <w:r>
-        <w:t xml:space="preserve"> </w:t>
-      </w:r>
-      <w:proofErr w:type="spellStart"/>
-      <w:r>
-        <w:t>compilation</w:t>
-      </w:r>
-      <w:proofErr w:type="spellEnd"/>
-      <w:r>
-        <w:t xml:space="preserve"> – </w:t>
-      </w:r>
-      <w:proofErr w:type="spellStart"/>
-      <w:r>
-        <w:t>compilation</w:t>
-      </w:r>
-      <w:proofErr w:type="spellEnd"/>
-      <w:r>
-        <w:t xml:space="preserve"> technika </w:t>
-      </w:r>
-      <w:proofErr w:type="spellStart"/>
-      <w:r>
-        <w:t>job</w:t>
-      </w:r>
-      <w:proofErr w:type="spellEnd"/>
-      <w:r>
-        <w:t>-okkal, javíthat teljesítményen (</w:t>
+      <w:r>
+        <w:t>burst compilation – compilation technika job-okkal, javíthat teljesítményen (</w:t>
       </w:r>
       <w:hyperlink r:id="rId23" w:history="1">
         <w:r>
@@ -1647,64 +1413,24 @@
     </w:p>
     <w:p>
       <w:r>
-        <w:t xml:space="preserve">assembly </w:t>
-      </w:r>
-      <w:proofErr w:type="spellStart"/>
-      <w:r>
-        <w:t>definition</w:t>
-      </w:r>
-      <w:proofErr w:type="spellEnd"/>
-      <w:r>
-        <w:t>/</w:t>
-      </w:r>
-      <w:proofErr w:type="spellStart"/>
-      <w:r>
-        <w:t>references</w:t>
-      </w:r>
-      <w:proofErr w:type="spellEnd"/>
-      <w:r>
-        <w:t xml:space="preserve"> – scriptek egymástól elkülönülő assembly-</w:t>
-      </w:r>
-      <w:proofErr w:type="spellStart"/>
-      <w:r>
-        <w:t>kbe</w:t>
-      </w:r>
-      <w:proofErr w:type="spellEnd"/>
-      <w:r>
-        <w:t xml:space="preserve"> csoportosítása. Az assembly-</w:t>
-      </w:r>
-      <w:proofErr w:type="spellStart"/>
-      <w:r>
-        <w:t>knek</w:t>
-      </w:r>
-      <w:proofErr w:type="spellEnd"/>
-      <w:r>
-        <w:t xml:space="preserve"> előre megadjuk, </w:t>
+        <w:t xml:space="preserve">assembly definition/references – scriptek egymástól elkülönülő assembly-kbe csoportosítása. Az assembly-knek előre megadjuk, </w:t>
       </w:r>
       <w:r>
         <w:t>melyiknek</w:t>
       </w:r>
       <w:r>
-        <w:t xml:space="preserve"> mire van referenciája. Így módosításkor csak az adott assembly-t, és az erre referáló assembly-ket kell </w:t>
-      </w:r>
-      <w:proofErr w:type="spellStart"/>
-      <w:r>
-        <w:t>újracompile-olni</w:t>
-      </w:r>
-      <w:proofErr w:type="spellEnd"/>
-      <w:r>
-        <w:t>.</w:t>
-      </w:r>
-      <w:r>
-        <w:t xml:space="preserve"> Alapesetben mindennel tenné ezt meg a </w:t>
-      </w:r>
-      <w:proofErr w:type="spellStart"/>
-      <w:r>
-        <w:t>unity</w:t>
-      </w:r>
-      <w:proofErr w:type="spellEnd"/>
-      <w:r>
-        <w:t xml:space="preserve">, tehát sok script esetén feltűnő ennek az eszköznek az </w:t>
+        <w:t xml:space="preserve"> mire van referenciája. Így módosításkor csak az adott assembly-t, és az erre referáló assembly-ket kell újracompile-olni.</w:t>
+      </w:r>
+      <w:r>
+        <w:t xml:space="preserve"> Alapesetben mindennel tenné ezt meg </w:t>
+      </w:r>
+      <w:proofErr w:type="gramStart"/>
+      <w:r>
+        <w:t>a</w:t>
+      </w:r>
+      <w:proofErr w:type="gramEnd"/>
+      <w:r>
+        <w:t xml:space="preserve"> unity, tehát sok script esetén feltűnő ennek az eszköznek az </w:t>
       </w:r>
       <w:r>
         <w:lastRenderedPageBreak/>
@@ -1727,31 +1453,13 @@
       </w:r>
     </w:p>
     <w:p>
-      <w:proofErr w:type="spellStart"/>
       <w:r>
         <w:t>scriptableobject</w:t>
       </w:r>
-      <w:proofErr w:type="spellEnd"/>
-    </w:p>
-    <w:p>
-      <w:r>
-        <w:t>adattároló osztály, akkor hasznos, amikor ugyanaz a „</w:t>
-      </w:r>
-      <w:proofErr w:type="spellStart"/>
-      <w:r>
-        <w:t>prefab</w:t>
-      </w:r>
-      <w:proofErr w:type="spellEnd"/>
-      <w:r>
-        <w:t xml:space="preserve">” többször van generálva. Ekkor ahelyett, hogy minden példány külön lemásolja az azonos adatot, a </w:t>
-      </w:r>
-      <w:proofErr w:type="spellStart"/>
-      <w:r>
-        <w:t>scriptableobject</w:t>
-      </w:r>
-      <w:proofErr w:type="spellEnd"/>
-      <w:r>
-        <w:t>-re referálhatnak a példányok a tényleges adatért. Módosítók, próbatételek, eszközök, varázslatok esetén releváns lehet.</w:t>
+    </w:p>
+    <w:p>
+      <w:r>
+        <w:t>adattároló osztály, akkor hasznos, amikor ugyanaz a „prefab” többször van generálva. Ekkor ahelyett, hogy minden példány külön lemásolja az azonos adatot, a scriptableobject-re referálhatnak a példányok a tényleges adatért. Módosítók, próbatételek, eszközök, varázslatok esetén releváns lehet.</w:t>
       </w:r>
     </w:p>
     <w:p>
@@ -1767,7 +1475,104 @@
         <w:t>, 2024.10.07</w:t>
       </w:r>
     </w:p>
-    <w:p/>
+    <w:p>
+      <w:r>
+        <w:t>icomponentdata</w:t>
+      </w:r>
+    </w:p>
+    <w:p>
+      <w:r>
+        <w:t>interfész, ami a komponensek adat részéért felelős. Hasznos ECS architektúrában az adatok és viselkedések szétválasztásáért</w:t>
+      </w:r>
+    </w:p>
+    <w:p>
+      <w:hyperlink r:id="rId26" w:history="1">
+        <w:r>
+          <w:rPr>
+            <w:rStyle w:val="Hyperlink"/>
+          </w:rPr>
+          <w:t>https://copilot.microsoft.com/sl/eaA2EpblAbc</w:t>
+        </w:r>
+      </w:hyperlink>
+      <w:r>
+        <w:t xml:space="preserve"> , 2024.10.07</w:t>
+      </w:r>
+    </w:p>
+    <w:p>
+      <w:r>
+        <w:t>systems/SystemState</w:t>
+      </w:r>
+    </w:p>
+    <w:p>
+      <w:r>
+        <w:t>system a legnagyobb logikai egység az ECS-ben, és érdemes általában az adott világ (várhatóan csak 1 lesz, az alapértelmezett) system-jeinek a kezeléséhez (query, component type handles) a SystemState attribútumaikat használni. Ezzel lehet megfelelő szekvenciális működést biztosítani system-ek között is. Amint megvan mik lesznek nálam a system-ek, itt lép életbe a koncepció</w:t>
+      </w:r>
+    </w:p>
+    <w:p>
+      <w:hyperlink r:id="rId27" w:history="1">
+        <w:r>
+          <w:rPr>
+            <w:rStyle w:val="Hyperlink"/>
+          </w:rPr>
+          <w:t>https://youtu.be/k07I-DpCcvE?si=MIB8dZeAwWFy21OM</w:t>
+        </w:r>
+      </w:hyperlink>
+      <w:r>
+        <w:t>, 2024.10.07</w:t>
+      </w:r>
+    </w:p>
+    <w:p>
+      <w:r>
+        <w:t>baking</w:t>
+      </w:r>
+    </w:p>
+    <w:p>
+      <w:r>
+        <w:t>ha kódolás közben a teljesítmény nagyon gáz, akkor erről érdemes lehet utánaolvasni</w:t>
+      </w:r>
+    </w:p>
+    <w:p>
+      <w:hyperlink r:id="rId28" w:history="1">
+        <w:r>
+          <w:rPr>
+            <w:rStyle w:val="Hyperlink"/>
+          </w:rPr>
+          <w:t>https://docs.unity3d.com/Packages/com.unity.entities@1.0/manual/baking-overview.html</w:t>
+        </w:r>
+      </w:hyperlink>
+      <w:r>
+        <w:t>, 2024. 10. 07.</w:t>
+      </w:r>
+    </w:p>
+    <w:p>
+      <w:proofErr w:type="gramStart"/>
+      <w:r>
+        <w:t>com.unity</w:t>
+      </w:r>
+      <w:proofErr w:type="gramEnd"/>
+      <w:r>
+        <w:t>.collections</w:t>
+      </w:r>
+    </w:p>
+    <w:p>
+      <w:r>
+        <w:lastRenderedPageBreak/>
+        <w:t>Ha bármely konténer használata nagyon lassú, érdemes megfontolni ennek a package-nek az importálását</w:t>
+      </w:r>
+    </w:p>
+    <w:p>
+      <w:hyperlink r:id="rId29" w:history="1">
+        <w:r>
+          <w:rPr>
+            <w:rStyle w:val="Hyperlink"/>
+          </w:rPr>
+          <w:t>https://docs.unity3d.com/Packages/com.unity.collections@2.5/manual/index.html</w:t>
+        </w:r>
+      </w:hyperlink>
+      <w:r>
+        <w:t>, 2024. 10. 07.</w:t>
+      </w:r>
+    </w:p>
     <w:p>
       <w:r>
         <w:t>Heurisztika:</w:t>
@@ -1883,15 +1688,7 @@
         </w:numPr>
       </w:pPr>
       <w:r>
-        <w:t xml:space="preserve">mindezeket </w:t>
-      </w:r>
-      <w:proofErr w:type="spellStart"/>
-      <w:r>
-        <w:t>meghiusító</w:t>
-      </w:r>
-      <w:proofErr w:type="spellEnd"/>
-      <w:r>
-        <w:t xml:space="preserve"> próbatételekre módosítás (sajátnak felfele, próbatételező ellen lefele</w:t>
+        <w:t>mindezeket meghiusító próbatételekre módosítás (sajátnak felfele, próbatételező ellen lefele</w:t>
       </w:r>
       <w:r>
         <w:t>) (3)</w:t>
@@ -1978,15 +1775,7 @@
         </w:numPr>
       </w:pPr>
       <w:r>
-        <w:t xml:space="preserve">„kevés” módosító kártya esetén </w:t>
-      </w:r>
-      <w:proofErr w:type="spellStart"/>
-      <w:r>
-        <w:t>kártyahúzásos</w:t>
-      </w:r>
-      <w:proofErr w:type="spellEnd"/>
-      <w:r>
-        <w:t xml:space="preserve"> effektusok aktiválása</w:t>
+        <w:t>„kevés” módosító kártya esetén kártyahúzásos effektusok aktiválása</w:t>
       </w:r>
     </w:p>
     <w:p>
@@ -2053,6 +1842,7 @@
         </w:numPr>
       </w:pPr>
       <w:r>
+        <w:lastRenderedPageBreak/>
         <w:t>maszk próbatételezése</w:t>
       </w:r>
     </w:p>
@@ -2296,15 +2086,7 @@
         <w:t xml:space="preserve">Kockadobás gomb </w:t>
       </w:r>
       <w:r>
-        <w:t>log-</w:t>
-      </w:r>
-      <w:proofErr w:type="spellStart"/>
-      <w:r>
-        <w:t>tól</w:t>
-      </w:r>
-      <w:proofErr w:type="spellEnd"/>
-      <w:r>
-        <w:t xml:space="preserve"> jobbra</w:t>
+        <w:t>log-tól jobbra</w:t>
       </w:r>
     </w:p>
     <w:p>
@@ -2410,13 +2192,8 @@
         </w:numPr>
       </w:pPr>
       <w:r>
-        <w:t xml:space="preserve">kézben tartott kártyák sohasem feláldozhatóak, </w:t>
-      </w:r>
-      <w:proofErr w:type="spellStart"/>
-      <w:r>
-        <w:t>elp</w:t>
-      </w:r>
-      <w:proofErr w:type="spellEnd"/>
+        <w:t>kézben tartott kártyák sohasem feláldozhatóak, elp</w:t>
+      </w:r>
     </w:p>
     <w:p>
       <w:pPr>
@@ -2499,15 +2276,7 @@
         </w:numPr>
       </w:pPr>
       <w:r>
-        <w:t xml:space="preserve">a támadó játékosnak a kijátszott hőskártyái (innentől </w:t>
-      </w:r>
-      <w:proofErr w:type="spellStart"/>
-      <w:r>
-        <w:t>party</w:t>
-      </w:r>
-      <w:proofErr w:type="spellEnd"/>
-      <w:r>
-        <w:t>) megfelel a szörnyön szereplő elvárásoknak</w:t>
+        <w:t>a támadó játékosnak a kijátszott hőskártyái (innentől party) megfelel a szörnyön szereplő elvárásoknak</w:t>
       </w:r>
     </w:p>
     <w:p>
@@ -2531,7 +2300,15 @@
         </w:numPr>
       </w:pPr>
       <w:r>
-        <w:t>A rajta szereplő bónusz a játék végéig erősíti a játékost aki sikeresen megtámadta. Ekkor az a szörny a játékoshoz kerül, és a szörnypakliból új kártya pótolja a szörnysereget.</w:t>
+        <w:t xml:space="preserve">A rajta szereplő bónusz a játék végéig erősíti a </w:t>
+      </w:r>
+      <w:proofErr w:type="gramStart"/>
+      <w:r>
+        <w:t>játékost</w:t>
+      </w:r>
+      <w:proofErr w:type="gramEnd"/>
+      <w:r>
+        <w:t xml:space="preserve"> aki sikeresen megtámadta. Ekkor az a szörny a játékoshoz kerül, és a szörnypakliból új kártya pótolja a szörnysereget.</w:t>
       </w:r>
     </w:p>
     <w:p>
@@ -2742,7 +2519,7 @@
       </w:pPr>
     </w:p>
     <w:sectPr>
-      <w:footerReference w:type="default" r:id="rId26"/>
+      <w:footerReference w:type="default" r:id="rId30"/>
       <w:pgSz w:w="11906" w:h="16838"/>
       <w:pgMar w:top="1418" w:right="1418" w:bottom="1418" w:left="1418" w:header="709" w:footer="709" w:gutter="0"/>
       <w:pgNumType w:start="1"/>
@@ -5095,6 +4872,15 @@
 </file>
 
 <file path=customXml/item1.xml><?xml version="1.0" encoding="utf-8"?>
+<?mso-contentType ?>
+<FormTemplates xmlns="http://schemas.microsoft.com/sharepoint/v3/contenttype/forms">
+  <Display>DocumentLibraryForm</Display>
+  <Edit>DocumentLibraryForm</Edit>
+  <New>DocumentLibraryForm</New>
+</FormTemplates>
+</file>
+
+<file path=customXml/item2.xml><?xml version="1.0" encoding="utf-8"?>
 <ct:contentTypeSchema xmlns:ct="http://schemas.microsoft.com/office/2006/metadata/contentType" xmlns:ma="http://schemas.microsoft.com/office/2006/metadata/properties/metaAttributes" ct:_="" ma:_="" ma:contentTypeName="Document" ma:contentTypeID="0x01010057D746A6CC7228419059D1F304ECB892" ma:contentTypeVersion="6" ma:contentTypeDescription="Create a new document." ma:contentTypeScope="" ma:versionID="230bd601e8ab138a3182c21189d57f93">
   <xsd:schema xmlns:xsd="http://www.w3.org/2001/XMLSchema" xmlns:xs="http://www.w3.org/2001/XMLSchema" xmlns:p="http://schemas.microsoft.com/office/2006/metadata/properties" xmlns:ns2="23369ae5-05ef-4c7c-a662-deac929baaef" targetNamespace="http://schemas.microsoft.com/office/2006/metadata/properties" ma:root="true" ma:fieldsID="ed8cacf55a6d923cbbf7f604d05b507d" ns2:_="">
     <xsd:import namespace="23369ae5-05ef-4c7c-a662-deac929baaef"/>
@@ -5252,20 +5038,19 @@
 </ct:contentTypeSchema>
 </file>
 
-<file path=customXml/item2.xml><?xml version="1.0" encoding="utf-8"?>
-<?mso-contentType ?>
-<FormTemplates xmlns="http://schemas.microsoft.com/sharepoint/v3/contenttype/forms">
-  <Display>DocumentLibraryForm</Display>
-  <Edit>DocumentLibraryForm</Edit>
-  <New>DocumentLibraryForm</New>
-</FormTemplates>
-</file>
-
 <file path=customXml/item3.xml><?xml version="1.0" encoding="utf-8"?>
 <b:Sources xmlns:b="http://schemas.openxmlformats.org/officeDocument/2006/bibliography" xmlns="http://schemas.openxmlformats.org/officeDocument/2006/bibliography" SelectedStyle="\APASixthEditionOfficeOnline.xsl" StyleName="APA" Version="6"/>
 </file>
 
 <file path=customXml/itemProps1.xml><?xml version="1.0" encoding="utf-8"?>
+<ds:datastoreItem xmlns:ds="http://schemas.openxmlformats.org/officeDocument/2006/customXml" ds:itemID="{79D0F40F-646A-4DBF-9119-0FC598DFBBBB}">
+  <ds:schemaRefs>
+    <ds:schemaRef ds:uri="http://schemas.microsoft.com/sharepoint/v3/contenttype/forms"/>
+  </ds:schemaRefs>
+</ds:datastoreItem>
+</file>
+
+<file path=customXml/itemProps2.xml><?xml version="1.0" encoding="utf-8"?>
 <ds:datastoreItem xmlns:ds="http://schemas.openxmlformats.org/officeDocument/2006/customXml" ds:itemID="{E0E361D0-270A-43DD-B744-DC4991A38C53}">
   <ds:schemaRefs>
     <ds:schemaRef ds:uri="http://schemas.microsoft.com/office/2006/metadata/contentType"/>
@@ -5283,14 +5068,6 @@
 </ds:datastoreItem>
 </file>
 
-<file path=customXml/itemProps2.xml><?xml version="1.0" encoding="utf-8"?>
-<ds:datastoreItem xmlns:ds="http://schemas.openxmlformats.org/officeDocument/2006/customXml" ds:itemID="{79D0F40F-646A-4DBF-9119-0FC598DFBBBB}">
-  <ds:schemaRefs>
-    <ds:schemaRef ds:uri="http://schemas.microsoft.com/sharepoint/v3/contenttype/forms"/>
-  </ds:schemaRefs>
-</ds:datastoreItem>
-</file>
-
 <file path=customXml/itemProps3.xml><?xml version="1.0" encoding="utf-8"?>
 <ds:datastoreItem xmlns:ds="http://schemas.openxmlformats.org/officeDocument/2006/customXml" ds:itemID="{E9F6CDE2-636C-4043-AFFC-7CB0CE5DF55A}">
   <ds:schemaRefs>

</xml_diff>